<commit_message>
elastic search : exemple requêtes
</commit_message>
<xml_diff>
--- a/0. Helper/git-bash.docx
+++ b/0. Helper/git-bash.docx
@@ -452,9 +452,8 @@
                 <w:szCs w:val="16"/>
                 <w:lang w:val="en-US" w:eastAsia="fr-FR"/>
               </w:rPr>
-              <w:t xml:space="preserve">GIT </w:t>
+              <w:t xml:space="preserve">GIT GUI : </w:t>
             </w:r>
-            <w:proofErr w:type="gramStart"/>
             <w:r>
               <w:rPr>
                 <w:rFonts w:ascii="Arial" w:eastAsia="Times New Roman" w:hAnsi="Arial" w:cs="Arial"/>
@@ -462,37 +461,7 @@
                 <w:szCs w:val="16"/>
                 <w:lang w:val="en-US" w:eastAsia="fr-FR"/>
               </w:rPr>
-              <w:t>GUI :</w:t>
-            </w:r>
-            <w:proofErr w:type="gramEnd"/>
-            <w:r>
-              <w:rPr>
-                <w:rFonts w:ascii="Arial" w:eastAsia="Times New Roman" w:hAnsi="Arial" w:cs="Arial"/>
-                <w:sz w:val="16"/>
-                <w:szCs w:val="16"/>
-                <w:lang w:val="en-US" w:eastAsia="fr-FR"/>
-              </w:rPr>
-              <w:t xml:space="preserve"> </w:t>
-            </w:r>
-            <w:proofErr w:type="spellStart"/>
-            <w:r>
-              <w:rPr>
-                <w:rFonts w:ascii="Arial" w:eastAsia="Times New Roman" w:hAnsi="Arial" w:cs="Arial"/>
-                <w:sz w:val="16"/>
-                <w:szCs w:val="16"/>
-                <w:lang w:val="en-US" w:eastAsia="fr-FR"/>
-              </w:rPr>
-              <w:t>Procédure</w:t>
-            </w:r>
-            <w:proofErr w:type="spellEnd"/>
-            <w:r>
-              <w:rPr>
-                <w:rFonts w:ascii="Arial" w:eastAsia="Times New Roman" w:hAnsi="Arial" w:cs="Arial"/>
-                <w:sz w:val="16"/>
-                <w:szCs w:val="16"/>
-                <w:lang w:val="en-US" w:eastAsia="fr-FR"/>
-              </w:rPr>
-              <w:t xml:space="preserve"> git clone, git add, git co</w:t>
+              <w:t>Procédure git clone, git add, git co</w:t>
             </w:r>
             <w:r>
               <w:rPr>
@@ -1558,21 +1527,7 @@
         <w:rPr>
           <w:sz w:val="24"/>
         </w:rPr>
-        <w:t xml:space="preserve">Définir les paramètres </w:t>
-      </w:r>
-      <w:proofErr w:type="spellStart"/>
-      <w:r>
-        <w:rPr>
-          <w:sz w:val="24"/>
-        </w:rPr>
-        <w:t>globals</w:t>
-      </w:r>
-      <w:proofErr w:type="spellEnd"/>
-      <w:r>
-        <w:rPr>
-          <w:sz w:val="24"/>
-        </w:rPr>
-        <w:t xml:space="preserve"> de l’utilisateur « GitHub » :</w:t>
+        <w:t>Définir les paramètres globals de l’utilisateur « GitHub » :</w:t>
       </w:r>
     </w:p>
     <w:p>
@@ -1646,10 +1601,8 @@
           <w:szCs w:val="18"/>
           <w:lang w:val="en-US"/>
         </w:rPr>
-        <w:t xml:space="preserve">git config --global </w:t>
-      </w:r>
-      <w:proofErr w:type="spellStart"/>
-      <w:proofErr w:type="gramStart"/>
+        <w:t>git config --global user.</w:t>
+      </w:r>
       <w:r>
         <w:rPr>
           <w:rFonts w:ascii="Lucida Console" w:hAnsi="Lucida Console" w:cs="Lucida Console"/>
@@ -1657,19 +1610,8 @@
           <w:szCs w:val="18"/>
           <w:lang w:val="en-US"/>
         </w:rPr>
-        <w:t>user.</w:t>
-      </w:r>
-      <w:r>
-        <w:rPr>
-          <w:rFonts w:ascii="Lucida Console" w:hAnsi="Lucida Console" w:cs="Lucida Console"/>
-          <w:sz w:val="18"/>
-          <w:szCs w:val="18"/>
-          <w:lang w:val="en-US"/>
-        </w:rPr>
         <w:t>email</w:t>
       </w:r>
-      <w:proofErr w:type="spellEnd"/>
-      <w:proofErr w:type="gramEnd"/>
       <w:r>
         <w:rPr>
           <w:rFonts w:ascii="Lucida Console" w:hAnsi="Lucida Console" w:cs="Lucida Console"/>
@@ -1946,77 +1888,35 @@
         <w:rPr>
           <w:lang w:val="en-US"/>
         </w:rPr>
-        <w:t xml:space="preserve">git </w:t>
-      </w:r>
-      <w:proofErr w:type="gramStart"/>
-      <w:r>
-        <w:rPr>
-          <w:lang w:val="en-US"/>
-        </w:rPr>
-        <w:t>add  1</w:t>
-      </w:r>
-      <w:proofErr w:type="gramEnd"/>
-      <w:r>
-        <w:rPr>
-          <w:lang w:val="en-US"/>
-        </w:rPr>
-        <w:t>.*</w:t>
-      </w:r>
-    </w:p>
-    <w:p>
-      <w:pPr>
-        <w:pStyle w:val="Paragraphedeliste"/>
-        <w:rPr>
-          <w:lang w:val="en-US"/>
-        </w:rPr>
-      </w:pPr>
-      <w:r>
-        <w:rPr>
-          <w:lang w:val="en-US"/>
-        </w:rPr>
-        <w:t xml:space="preserve">git </w:t>
-      </w:r>
-      <w:proofErr w:type="gramStart"/>
-      <w:r>
-        <w:rPr>
-          <w:lang w:val="en-US"/>
-        </w:rPr>
-        <w:t>add  2</w:t>
-      </w:r>
-      <w:proofErr w:type="gramEnd"/>
-      <w:r>
-        <w:rPr>
-          <w:lang w:val="en-US"/>
-        </w:rPr>
-        <w:t>.*</w:t>
-      </w:r>
-    </w:p>
-    <w:p>
-      <w:pPr>
-        <w:pStyle w:val="Paragraphedeliste"/>
-        <w:rPr>
-          <w:lang w:val="en-US"/>
-        </w:rPr>
-      </w:pPr>
-      <w:r>
-        <w:rPr>
-          <w:lang w:val="en-US"/>
-        </w:rPr>
-        <w:t xml:space="preserve">git </w:t>
-      </w:r>
-      <w:proofErr w:type="gramStart"/>
-      <w:r>
-        <w:rPr>
-          <w:lang w:val="en-US"/>
-        </w:rPr>
-        <w:t>add  3</w:t>
-      </w:r>
-      <w:proofErr w:type="gramEnd"/>
-      <w:r>
-        <w:rPr>
-          <w:lang w:val="en-US"/>
-        </w:rPr>
-        <w:t>.*</w:t>
+        <w:t>git add  1.*</w:t>
+      </w:r>
+    </w:p>
+    <w:p>
+      <w:pPr>
+        <w:pStyle w:val="Paragraphedeliste"/>
+        <w:rPr>
+          <w:lang w:val="en-US"/>
+        </w:rPr>
+      </w:pPr>
+      <w:r>
+        <w:rPr>
+          <w:lang w:val="en-US"/>
+        </w:rPr>
+        <w:t>git add  2.*</w:t>
+      </w:r>
+    </w:p>
+    <w:p>
+      <w:pPr>
+        <w:pStyle w:val="Paragraphedeliste"/>
+        <w:rPr>
+          <w:lang w:val="en-US"/>
+        </w:rPr>
+      </w:pPr>
+      <w:r>
+        <w:rPr>
+          <w:lang w:val="en-US"/>
+        </w:rPr>
+        <w:t>git add  3.*</w:t>
       </w:r>
     </w:p>
     <w:p>
@@ -2036,77 +1936,35 @@
         <w:rPr>
           <w:lang w:val="en-US"/>
         </w:rPr>
-        <w:t xml:space="preserve">it </w:t>
-      </w:r>
-      <w:proofErr w:type="gramStart"/>
-      <w:r>
-        <w:rPr>
-          <w:lang w:val="en-US"/>
-        </w:rPr>
-        <w:t>add  4</w:t>
-      </w:r>
-      <w:proofErr w:type="gramEnd"/>
-      <w:r>
-        <w:rPr>
-          <w:lang w:val="en-US"/>
-        </w:rPr>
-        <w:t>.*</w:t>
-      </w:r>
-    </w:p>
-    <w:p>
-      <w:pPr>
-        <w:pStyle w:val="Paragraphedeliste"/>
-        <w:rPr>
-          <w:lang w:val="en-US"/>
-        </w:rPr>
-      </w:pPr>
-      <w:r>
-        <w:rPr>
-          <w:lang w:val="en-US"/>
-        </w:rPr>
-        <w:t xml:space="preserve">git </w:t>
-      </w:r>
-      <w:proofErr w:type="gramStart"/>
-      <w:r>
-        <w:rPr>
-          <w:lang w:val="en-US"/>
-        </w:rPr>
-        <w:t>add  5</w:t>
-      </w:r>
-      <w:proofErr w:type="gramEnd"/>
-      <w:r>
-        <w:rPr>
-          <w:lang w:val="en-US"/>
-        </w:rPr>
-        <w:t>.*</w:t>
-      </w:r>
-    </w:p>
-    <w:p>
-      <w:pPr>
-        <w:pStyle w:val="Paragraphedeliste"/>
-        <w:rPr>
-          <w:lang w:val="en-US"/>
-        </w:rPr>
-      </w:pPr>
-      <w:r>
-        <w:rPr>
-          <w:lang w:val="en-US"/>
-        </w:rPr>
-        <w:t xml:space="preserve">git </w:t>
-      </w:r>
-      <w:proofErr w:type="gramStart"/>
-      <w:r>
-        <w:rPr>
-          <w:lang w:val="en-US"/>
-        </w:rPr>
-        <w:t>add  6</w:t>
-      </w:r>
-      <w:proofErr w:type="gramEnd"/>
-      <w:r>
-        <w:rPr>
-          <w:lang w:val="en-US"/>
-        </w:rPr>
-        <w:t>.*</w:t>
+        <w:t>it add  4.*</w:t>
+      </w:r>
+    </w:p>
+    <w:p>
+      <w:pPr>
+        <w:pStyle w:val="Paragraphedeliste"/>
+        <w:rPr>
+          <w:lang w:val="en-US"/>
+        </w:rPr>
+      </w:pPr>
+      <w:r>
+        <w:rPr>
+          <w:lang w:val="en-US"/>
+        </w:rPr>
+        <w:t>git add  5.*</w:t>
+      </w:r>
+    </w:p>
+    <w:p>
+      <w:pPr>
+        <w:pStyle w:val="Paragraphedeliste"/>
+        <w:rPr>
+          <w:lang w:val="en-US"/>
+        </w:rPr>
+      </w:pPr>
+      <w:r>
+        <w:rPr>
+          <w:lang w:val="en-US"/>
+        </w:rPr>
+        <w:t>git add  6.*</w:t>
       </w:r>
     </w:p>
     <w:p>
@@ -2129,7 +1987,6 @@
           <w:lang w:val="en-US"/>
         </w:rPr>
       </w:pPr>
-      <w:proofErr w:type="spellStart"/>
       <w:r>
         <w:rPr>
           <w:sz w:val="24"/>
@@ -2149,31 +2006,7 @@
           <w:sz w:val="24"/>
           <w:lang w:val="en-US"/>
         </w:rPr>
-        <w:t>ter</w:t>
-      </w:r>
-      <w:proofErr w:type="spellEnd"/>
-      <w:r>
-        <w:rPr>
-          <w:sz w:val="24"/>
-          <w:lang w:val="en-US"/>
-        </w:rPr>
-        <w:t xml:space="preserve"> le </w:t>
-      </w:r>
-      <w:proofErr w:type="spellStart"/>
-      <w:r>
-        <w:rPr>
-          <w:sz w:val="24"/>
-          <w:lang w:val="en-US"/>
-        </w:rPr>
-        <w:t>résultat</w:t>
-      </w:r>
-      <w:proofErr w:type="spellEnd"/>
-      <w:r>
-        <w:rPr>
-          <w:sz w:val="24"/>
-          <w:lang w:val="en-US"/>
-        </w:rPr>
-        <w:t>:</w:t>
+        <w:t>ter le résultat:</w:t>
       </w:r>
     </w:p>
     <w:p>
@@ -2255,41 +2088,27 @@
         <w:rPr>
           <w:sz w:val="24"/>
         </w:rPr>
-        <w:t xml:space="preserve">Publier le résultat sur le répertoire </w:t>
-      </w:r>
-      <w:proofErr w:type="spellStart"/>
+        <w:t>Publier le résultat sur le répertoire di</w:t>
+      </w:r>
       <w:r>
         <w:rPr>
           <w:sz w:val="24"/>
         </w:rPr>
-        <w:t>ditant</w:t>
-      </w:r>
-      <w:proofErr w:type="spellEnd"/>
+        <w:t>s</w:t>
+      </w:r>
+      <w:bookmarkStart w:id="0" w:name="_GoBack"/>
+      <w:bookmarkEnd w:id="0"/>
       <w:r>
         <w:rPr>
           <w:sz w:val="24"/>
         </w:rPr>
-        <w:t xml:space="preserve"> de « GitHub </w:t>
-      </w:r>
-      <w:proofErr w:type="gramStart"/>
+        <w:t>tant de « GitHub » </w:t>
+      </w:r>
       <w:r>
         <w:rPr>
           <w:sz w:val="24"/>
         </w:rPr>
-        <w:t>» </w:t>
-      </w:r>
-      <w:r>
-        <w:rPr>
-          <w:sz w:val="24"/>
-        </w:rPr>
-        <w:t xml:space="preserve"> (</w:t>
-      </w:r>
-      <w:proofErr w:type="gramEnd"/>
-      <w:r>
-        <w:rPr>
-          <w:sz w:val="24"/>
-        </w:rPr>
-        <w:t>par défaut le master)</w:t>
+        <w:t xml:space="preserve"> (par défaut le master)</w:t>
       </w:r>
       <w:r>
         <w:rPr>
@@ -2444,15 +2263,7 @@
           <w:sz w:val="24"/>
         </w:rPr>
         <w:lastRenderedPageBreak/>
-        <w:t>Pour récupérer la dernière v</w:t>
-      </w:r>
-      <w:bookmarkStart w:id="0" w:name="_GoBack"/>
-      <w:bookmarkEnd w:id="0"/>
-      <w:r>
-        <w:rPr>
-          <w:sz w:val="24"/>
-        </w:rPr>
-        <w:t>ersion du GitHub distant et la synchroniser avec la version locale :</w:t>
+        <w:t>Pour récupérer la dernière version du GitHub distant et la synchroniser avec la version locale :</w:t>
       </w:r>
     </w:p>
     <w:p>
@@ -3447,7 +3258,7 @@
 </file>
 
 <file path=customXml/itemProps1.xml><?xml version="1.0" encoding="utf-8"?>
-<ds:datastoreItem xmlns:ds="http://schemas.openxmlformats.org/officeDocument/2006/customXml" ds:itemID="{B5885DB6-0803-4826-9E01-E292E78DAFD6}">
+<ds:datastoreItem xmlns:ds="http://schemas.openxmlformats.org/officeDocument/2006/customXml" ds:itemID="{DAEF20EB-4602-4F85-83BB-5F6626ED6288}">
   <ds:schemaRefs>
     <ds:schemaRef ds:uri="http://schemas.openxmlformats.org/officeDocument/2006/bibliography"/>
   </ds:schemaRefs>

</xml_diff>

<commit_message>
deactivate and delete private key for group
</commit_message>
<xml_diff>
--- a/0. Helper/git-bash.docx
+++ b/0. Helper/git-bash.docx
@@ -2578,10 +2578,13 @@
         <w:pStyle w:val="Paragraphedeliste"/>
       </w:pPr>
       <w:r>
-        <w:t>Git commit --amend</w:t>
+        <w:t>g</w:t>
       </w:r>
       <w:bookmarkStart w:id="0" w:name="_GoBack"/>
       <w:bookmarkEnd w:id="0"/>
+      <w:r>
+        <w:t>it commit --amend</w:t>
+      </w:r>
     </w:p>
     <w:p>
       <w:pPr>
@@ -3986,7 +3989,7 @@
 </file>
 
 <file path=customXml/itemProps1.xml><?xml version="1.0" encoding="utf-8"?>
-<ds:datastoreItem xmlns:ds="http://schemas.openxmlformats.org/officeDocument/2006/customXml" ds:itemID="{5FB7DFC0-DEBF-4E1C-B0B0-08A251747F7A}">
+<ds:datastoreItem xmlns:ds="http://schemas.openxmlformats.org/officeDocument/2006/customXml" ds:itemID="{49B13405-BF03-492A-9B5B-F9C36A471749}">
   <ds:schemaRefs>
     <ds:schemaRef ds:uri="http://schemas.openxmlformats.org/officeDocument/2006/bibliography"/>
   </ds:schemaRefs>

</xml_diff>